<commit_message>
Implemented host feature, start, end, and leave game features.
</commit_message>
<xml_diff>
--- a/Room Structure.docx
+++ b/Room Structure.docx
@@ -172,19 +172,19 @@
         <w:rPr>
           <w:rFonts w:ascii="Garamond" w:hAnsi="Garamond"/>
         </w:rPr>
-        <w:t xml:space="preserve"> a new room, they will write to the </w:t>
-      </w:r>
-      <w:r>
-        <w:rPr>
-          <w:rFonts w:ascii="Garamond" w:hAnsi="Garamond"/>
-        </w:rPr>
-        <w:t>Room-Data table</w:t>
-      </w:r>
-      <w:r>
-        <w:rPr>
-          <w:rFonts w:ascii="Garamond" w:hAnsi="Garamond"/>
-        </w:rPr>
-        <w:t xml:space="preserve"> with key </w:t>
+        <w:t xml:space="preserve"> a new room, </w:t>
+      </w:r>
+      <w:r>
+        <w:rPr>
+          <w:rFonts w:ascii="Garamond" w:hAnsi="Garamond"/>
+        </w:rPr>
+        <w:t xml:space="preserve">(1) </w:t>
+      </w:r>
+      <w:r>
+        <w:rPr>
+          <w:rFonts w:ascii="Garamond" w:hAnsi="Garamond"/>
+        </w:rPr>
+        <w:t xml:space="preserve">they will </w:t>
       </w:r>
       <w:r>
         <w:rPr>
@@ -192,7 +192,43 @@
           <w:i/>
           <w:iCs/>
         </w:rPr>
-        <w:t>H</w:t>
+        <w:t>put</w:t>
+      </w:r>
+      <w:r>
+        <w:rPr>
+          <w:rFonts w:ascii="Garamond" w:hAnsi="Garamond"/>
+        </w:rPr>
+        <w:t xml:space="preserve"> to the </w:t>
+      </w:r>
+      <w:r>
+        <w:rPr>
+          <w:rFonts w:ascii="Garamond" w:hAnsi="Garamond"/>
+        </w:rPr>
+        <w:t>Room-Data table</w:t>
+      </w:r>
+      <w:r>
+        <w:rPr>
+          <w:rFonts w:ascii="Garamond" w:hAnsi="Garamond"/>
+        </w:rPr>
+        <w:t xml:space="preserve"> with </w:t>
+      </w:r>
+      <w:r>
+        <w:rPr>
+          <w:rFonts w:ascii="Garamond" w:hAnsi="Garamond"/>
+        </w:rPr>
+        <w:t xml:space="preserve">the room id, </w:t>
+      </w:r>
+      <w:r>
+        <w:rPr>
+          <w:rFonts w:ascii="Garamond" w:hAnsi="Garamond"/>
+        </w:rPr>
+        <w:t>(2)</w:t>
+      </w:r>
+      <w:r>
+        <w:rPr>
+          <w:rFonts w:ascii="Garamond" w:hAnsi="Garamond"/>
+        </w:rPr>
+        <w:t xml:space="preserve"> update the </w:t>
       </w:r>
       <w:r>
         <w:rPr>
@@ -200,13 +236,25 @@
           <w:i/>
           <w:iCs/>
         </w:rPr>
-        <w:t>ost</w:t>
-      </w:r>
-      <w:r>
-        <w:rPr>
-          <w:rFonts w:ascii="Garamond" w:hAnsi="Garamond"/>
-        </w:rPr>
-        <w:t xml:space="preserve"> and value their </w:t>
+        <w:t>Users</w:t>
+      </w:r>
+      <w:r>
+        <w:rPr>
+          <w:rFonts w:ascii="Garamond" w:hAnsi="Garamond"/>
+        </w:rPr>
+        <w:t xml:space="preserve"> </w:t>
+      </w:r>
+      <w:r>
+        <w:rPr>
+          <w:rFonts w:ascii="Garamond" w:hAnsi="Garamond"/>
+        </w:rPr>
+        <w:t xml:space="preserve">array with </w:t>
+      </w:r>
+      <w:r>
+        <w:rPr>
+          <w:rFonts w:ascii="Garamond" w:hAnsi="Garamond"/>
+        </w:rPr>
+        <w:t xml:space="preserve">their </w:t>
       </w:r>
       <w:proofErr w:type="spellStart"/>
       <w:r>
@@ -220,7 +268,31 @@
         <w:rPr>
           <w:rFonts w:ascii="Garamond" w:hAnsi="Garamond"/>
         </w:rPr>
-        <w:t xml:space="preserve">. In this case, they will also write to key </w:t>
+        <w:t xml:space="preserve">, and (3) set </w:t>
+      </w:r>
+      <w:r>
+        <w:rPr>
+          <w:rFonts w:ascii="Garamond" w:hAnsi="Garamond"/>
+        </w:rPr>
+        <w:t xml:space="preserve">host </w:t>
+      </w:r>
+      <w:r>
+        <w:rPr>
+          <w:rFonts w:ascii="Garamond" w:hAnsi="Garamond"/>
+        </w:rPr>
+        <w:t>to their UUID</w:t>
+      </w:r>
+      <w:r>
+        <w:rPr>
+          <w:rFonts w:ascii="Garamond" w:hAnsi="Garamond"/>
+        </w:rPr>
+        <w:t xml:space="preserve">. </w:t>
+      </w:r>
+      <w:r>
+        <w:rPr>
+          <w:rFonts w:ascii="Garamond" w:hAnsi="Garamond"/>
+        </w:rPr>
+        <w:t xml:space="preserve">Likewise, if they join an existing room, they will update the existing room’s </w:t>
       </w:r>
       <w:r>
         <w:rPr>
@@ -242,71 +314,7 @@
         <w:rPr>
           <w:rFonts w:ascii="Garamond" w:hAnsi="Garamond"/>
         </w:rPr>
-        <w:t xml:space="preserve"> (which is an array of strings) with value their </w:t>
-      </w:r>
-      <w:proofErr w:type="spellStart"/>
-      <w:r>
-        <w:rPr>
-          <w:rFonts w:ascii="Garamond" w:hAnsi="Garamond"/>
-        </w:rPr>
-        <w:t>uuid</w:t>
-      </w:r>
-      <w:proofErr w:type="spellEnd"/>
-      <w:r>
-        <w:rPr>
-          <w:rFonts w:ascii="Garamond" w:hAnsi="Garamond"/>
-        </w:rPr>
-        <w:t xml:space="preserve">. </w:t>
-      </w:r>
-      <w:r>
-        <w:rPr>
-          <w:rFonts w:ascii="Garamond" w:hAnsi="Garamond"/>
-        </w:rPr>
-        <w:t xml:space="preserve">Likewise, if they join an existing room, they will update the existing room’s </w:t>
-      </w:r>
-      <w:r>
-        <w:rPr>
-          <w:rFonts w:ascii="Garamond" w:hAnsi="Garamond"/>
-          <w:i/>
-          <w:iCs/>
-        </w:rPr>
-        <w:t>H</w:t>
-      </w:r>
-      <w:r>
-        <w:rPr>
-          <w:rFonts w:ascii="Garamond" w:hAnsi="Garamond"/>
-          <w:i/>
-          <w:iCs/>
-        </w:rPr>
-        <w:t>ost</w:t>
-      </w:r>
-      <w:r>
-        <w:rPr>
-          <w:rFonts w:ascii="Garamond" w:hAnsi="Garamond"/>
-        </w:rPr>
-        <w:t xml:space="preserve"> and </w:t>
-      </w:r>
-      <w:r>
-        <w:rPr>
-          <w:rFonts w:ascii="Garamond" w:hAnsi="Garamond"/>
-          <w:i/>
-          <w:iCs/>
-        </w:rPr>
-        <w:t>U</w:t>
-      </w:r>
-      <w:r>
-        <w:rPr>
-          <w:rFonts w:ascii="Garamond" w:hAnsi="Garamond"/>
-          <w:i/>
-          <w:iCs/>
-        </w:rPr>
-        <w:t>sers</w:t>
-      </w:r>
-      <w:r>
-        <w:rPr>
-          <w:rFonts w:ascii="Garamond" w:hAnsi="Garamond"/>
-        </w:rPr>
-        <w:t xml:space="preserve"> values.</w:t>
+        <w:t xml:space="preserve"> value.</w:t>
       </w:r>
     </w:p>
     <w:p>
@@ -451,6 +459,26 @@
         </w:rPr>
         <w:t xml:space="preserve"> </w:t>
       </w:r>
+      <w:r>
+        <w:rPr>
+          <w:rFonts w:ascii="Garamond" w:hAnsi="Garamond"/>
+        </w:rPr>
+        <w:t>Lastly, send “</w:t>
+      </w:r>
+      <w:proofErr w:type="spellStart"/>
+      <w:r>
+        <w:rPr>
+          <w:rFonts w:ascii="Garamond" w:hAnsi="Garamond"/>
+        </w:rPr>
+        <w:t>StartGame</w:t>
+      </w:r>
+      <w:proofErr w:type="spellEnd"/>
+      <w:r>
+        <w:rPr>
+          <w:rFonts w:ascii="Garamond" w:hAnsi="Garamond"/>
+        </w:rPr>
+        <w:t>” to other users to let them know that the game is starting.</w:t>
+      </w:r>
     </w:p>
     <w:p>
       <w:pPr>
@@ -518,7 +546,14 @@
         <w:rPr>
           <w:rFonts w:ascii="Garamond" w:hAnsi="Garamond"/>
         </w:rPr>
-        <w:t xml:space="preserve"> Upon receiving this message, the server will </w:t>
+        <w:t xml:space="preserve"> Upon receiving this message, the </w:t>
+      </w:r>
+      <w:r>
+        <w:rPr>
+          <w:rFonts w:ascii="Garamond" w:hAnsi="Garamond"/>
+        </w:rPr>
+        <w:lastRenderedPageBreak/>
+        <w:t xml:space="preserve">server will </w:t>
       </w:r>
       <w:r>
         <w:rPr>
@@ -582,38 +617,7 @@
         <w:rPr>
           <w:rFonts w:ascii="Garamond" w:hAnsi="Garamond"/>
         </w:rPr>
-        <w:t xml:space="preserve">to check </w:t>
-      </w:r>
-      <w:r>
-        <w:rPr>
-          <w:rFonts w:ascii="Garamond" w:hAnsi="Garamond"/>
-        </w:rPr>
-        <w:lastRenderedPageBreak/>
-        <w:t>whether the user was a host or guest by accessing the host property in the Room-Data table</w:t>
-      </w:r>
-      <w:r>
-        <w:rPr>
-          <w:rFonts w:ascii="Garamond" w:hAnsi="Garamond"/>
-        </w:rPr>
-        <w:t xml:space="preserve">. </w:t>
-      </w:r>
-      <w:r>
-        <w:rPr>
-          <w:rFonts w:ascii="Garamond" w:hAnsi="Garamond"/>
-        </w:rPr>
-        <w:t xml:space="preserve">If the user was a host, </w:t>
-      </w:r>
-      <w:r>
-        <w:rPr>
-          <w:rFonts w:ascii="Garamond" w:hAnsi="Garamond"/>
-        </w:rPr>
-        <w:t>update</w:t>
-      </w:r>
-      <w:r>
-        <w:rPr>
-          <w:rFonts w:ascii="Garamond" w:hAnsi="Garamond"/>
-        </w:rPr>
-        <w:t xml:space="preserve"> the </w:t>
+        <w:t xml:space="preserve">to check whether the user was a host or guest by accessing the </w:t>
       </w:r>
       <w:r>
         <w:rPr>
@@ -621,25 +625,7 @@
           <w:i/>
           <w:iCs/>
         </w:rPr>
-        <w:t>Host</w:t>
-      </w:r>
-      <w:r>
-        <w:rPr>
-          <w:rFonts w:ascii="Garamond" w:hAnsi="Garamond"/>
-        </w:rPr>
-        <w:t xml:space="preserve"> value </w:t>
-      </w:r>
-      <w:r>
-        <w:rPr>
-          <w:rFonts w:ascii="Garamond" w:hAnsi="Garamond"/>
-        </w:rPr>
-        <w:t>to the next user in</w:t>
-      </w:r>
-      <w:r>
-        <w:rPr>
-          <w:rFonts w:ascii="Garamond" w:hAnsi="Garamond"/>
-        </w:rPr>
-        <w:t xml:space="preserve"> the </w:t>
+        <w:t>H</w:t>
       </w:r>
       <w:r>
         <w:rPr>
@@ -647,31 +633,55 @@
           <w:i/>
           <w:iCs/>
         </w:rPr>
-        <w:t>Users</w:t>
-      </w:r>
-      <w:r>
-        <w:rPr>
-          <w:rFonts w:ascii="Garamond" w:hAnsi="Garamond"/>
-        </w:rPr>
-        <w:t xml:space="preserve"> array in </w:t>
-      </w:r>
-      <w:r>
-        <w:rPr>
-          <w:rFonts w:ascii="Garamond" w:hAnsi="Garamond"/>
-        </w:rPr>
-        <w:t xml:space="preserve">the </w:t>
-      </w:r>
-      <w:r>
-        <w:rPr>
-          <w:rFonts w:ascii="Garamond" w:hAnsi="Garamond"/>
-        </w:rPr>
-        <w:t>Room-Data table</w:t>
-      </w:r>
-      <w:r>
-        <w:rPr>
-          <w:rFonts w:ascii="Garamond" w:hAnsi="Garamond"/>
-        </w:rPr>
-        <w:t xml:space="preserve"> and delete the user from the </w:t>
+        <w:t>ost</w:t>
+      </w:r>
+      <w:r>
+        <w:rPr>
+          <w:rFonts w:ascii="Garamond" w:hAnsi="Garamond"/>
+        </w:rPr>
+        <w:t xml:space="preserve"> property in the Room-Data table</w:t>
+      </w:r>
+      <w:r>
+        <w:rPr>
+          <w:rFonts w:ascii="Garamond" w:hAnsi="Garamond"/>
+        </w:rPr>
+        <w:t xml:space="preserve">. </w:t>
+      </w:r>
+      <w:r>
+        <w:rPr>
+          <w:rFonts w:ascii="Garamond" w:hAnsi="Garamond"/>
+        </w:rPr>
+        <w:t xml:space="preserve">If the user was a host, </w:t>
+      </w:r>
+      <w:r>
+        <w:rPr>
+          <w:rFonts w:ascii="Garamond" w:hAnsi="Garamond"/>
+        </w:rPr>
+        <w:t>(</w:t>
+      </w:r>
+      <w:r>
+        <w:rPr>
+          <w:rFonts w:ascii="Garamond" w:hAnsi="Garamond"/>
+        </w:rPr>
+        <w:t>a</w:t>
+      </w:r>
+      <w:r>
+        <w:rPr>
+          <w:rFonts w:ascii="Garamond" w:hAnsi="Garamond"/>
+        </w:rPr>
+        <w:t xml:space="preserve">) </w:t>
+      </w:r>
+      <w:r>
+        <w:rPr>
+          <w:rFonts w:ascii="Garamond" w:hAnsi="Garamond"/>
+        </w:rPr>
+        <w:t>update</w:t>
+      </w:r>
+      <w:r>
+        <w:rPr>
+          <w:rFonts w:ascii="Garamond" w:hAnsi="Garamond"/>
+        </w:rPr>
+        <w:t xml:space="preserve"> the </w:t>
       </w:r>
       <w:r>
         <w:rPr>
@@ -679,19 +689,25 @@
           <w:i/>
           <w:iCs/>
         </w:rPr>
-        <w:t>Users</w:t>
-      </w:r>
-      <w:r>
-        <w:rPr>
-          <w:rFonts w:ascii="Garamond" w:hAnsi="Garamond"/>
-        </w:rPr>
-        <w:t xml:space="preserve"> array. If the user was a guest, </w:t>
-      </w:r>
-      <w:r>
-        <w:rPr>
-          <w:rFonts w:ascii="Garamond" w:hAnsi="Garamond"/>
-        </w:rPr>
-        <w:t xml:space="preserve">just delete the guest from the </w:t>
+        <w:t>Host</w:t>
+      </w:r>
+      <w:r>
+        <w:rPr>
+          <w:rFonts w:ascii="Garamond" w:hAnsi="Garamond"/>
+        </w:rPr>
+        <w:t xml:space="preserve"> value </w:t>
+      </w:r>
+      <w:r>
+        <w:rPr>
+          <w:rFonts w:ascii="Garamond" w:hAnsi="Garamond"/>
+        </w:rPr>
+        <w:t>to the next user in</w:t>
+      </w:r>
+      <w:r>
+        <w:rPr>
+          <w:rFonts w:ascii="Garamond" w:hAnsi="Garamond"/>
+        </w:rPr>
+        <w:t xml:space="preserve"> the </w:t>
       </w:r>
       <w:r>
         <w:rPr>
@@ -705,33 +721,83 @@
         <w:rPr>
           <w:rFonts w:ascii="Garamond" w:hAnsi="Garamond"/>
         </w:rPr>
+        <w:t xml:space="preserve"> array in </w:t>
+      </w:r>
+      <w:r>
+        <w:rPr>
+          <w:rFonts w:ascii="Garamond" w:hAnsi="Garamond"/>
+        </w:rPr>
+        <w:t xml:space="preserve">the </w:t>
+      </w:r>
+      <w:r>
+        <w:rPr>
+          <w:rFonts w:ascii="Garamond" w:hAnsi="Garamond"/>
+        </w:rPr>
+        <w:t>Room-Data table</w:t>
+      </w:r>
+      <w:r>
+        <w:rPr>
+          <w:rFonts w:ascii="Garamond" w:hAnsi="Garamond"/>
+        </w:rPr>
+        <w:t xml:space="preserve"> and</w:t>
+      </w:r>
+      <w:r>
+        <w:rPr>
+          <w:rFonts w:ascii="Garamond" w:hAnsi="Garamond"/>
+        </w:rPr>
+        <w:t xml:space="preserve"> (</w:t>
+      </w:r>
+      <w:r>
+        <w:rPr>
+          <w:rFonts w:ascii="Garamond" w:hAnsi="Garamond"/>
+        </w:rPr>
+        <w:t>b</w:t>
+      </w:r>
+      <w:r>
+        <w:rPr>
+          <w:rFonts w:ascii="Garamond" w:hAnsi="Garamond"/>
+        </w:rPr>
+        <w:t>)</w:t>
+      </w:r>
+      <w:r>
+        <w:rPr>
+          <w:rFonts w:ascii="Garamond" w:hAnsi="Garamond"/>
+        </w:rPr>
+        <w:t xml:space="preserve"> delete the user from the </w:t>
+      </w:r>
+      <w:r>
+        <w:rPr>
+          <w:rFonts w:ascii="Garamond" w:hAnsi="Garamond"/>
+          <w:i/>
+          <w:iCs/>
+        </w:rPr>
+        <w:t>Users</w:t>
+      </w:r>
+      <w:r>
+        <w:rPr>
+          <w:rFonts w:ascii="Garamond" w:hAnsi="Garamond"/>
+        </w:rPr>
+        <w:t xml:space="preserve"> array. If the user was a guest, </w:t>
+      </w:r>
+      <w:r>
+        <w:rPr>
+          <w:rFonts w:ascii="Garamond" w:hAnsi="Garamond"/>
+        </w:rPr>
+        <w:t xml:space="preserve">just delete the guest from the </w:t>
+      </w:r>
+      <w:r>
+        <w:rPr>
+          <w:rFonts w:ascii="Garamond" w:hAnsi="Garamond"/>
+          <w:i/>
+          <w:iCs/>
+        </w:rPr>
+        <w:t>Users</w:t>
+      </w:r>
+      <w:r>
+        <w:rPr>
+          <w:rFonts w:ascii="Garamond" w:hAnsi="Garamond"/>
+        </w:rPr>
         <w:t xml:space="preserve"> array. </w:t>
-      </w:r>
-      <w:r>
-        <w:rPr>
-          <w:rFonts w:ascii="Garamond" w:hAnsi="Garamond"/>
-        </w:rPr>
-        <w:t xml:space="preserve">Ideally these tasks should be put in a separate function perhaps called </w:t>
-      </w:r>
-      <w:proofErr w:type="spellStart"/>
-      <w:r>
-        <w:rPr>
-          <w:rFonts w:ascii="Garamond" w:hAnsi="Garamond"/>
-        </w:rPr>
-        <w:t>handle</w:t>
-      </w:r>
-      <w:r>
-        <w:rPr>
-          <w:rFonts w:ascii="Garamond" w:hAnsi="Garamond"/>
-        </w:rPr>
-        <w:t>LeaveGame</w:t>
-      </w:r>
-      <w:proofErr w:type="spellEnd"/>
-      <w:r>
-        <w:rPr>
-          <w:rFonts w:ascii="Garamond" w:hAnsi="Garamond"/>
-        </w:rPr>
-        <w:t>.</w:t>
       </w:r>
     </w:p>
     <w:p>
@@ -782,11 +848,61 @@
     </w:p>
     <w:p>
       <w:pPr>
+        <w:pStyle w:val="ListParagraph"/>
+        <w:numPr>
+          <w:ilvl w:val="0"/>
+          <w:numId w:val="1"/>
+        </w:numPr>
         <w:spacing w:line="480" w:lineRule="auto"/>
         <w:rPr>
           <w:rFonts w:ascii="Garamond" w:hAnsi="Garamond"/>
         </w:rPr>
       </w:pPr>
+      <w:r>
+        <w:rPr>
+          <w:rFonts w:ascii="Garamond" w:hAnsi="Garamond"/>
+        </w:rPr>
+        <w:t>Send start game and end game via a button</w:t>
+      </w:r>
+    </w:p>
+    <w:p>
+      <w:pPr>
+        <w:pStyle w:val="ListParagraph"/>
+        <w:numPr>
+          <w:ilvl w:val="0"/>
+          <w:numId w:val="1"/>
+        </w:numPr>
+        <w:spacing w:line="480" w:lineRule="auto"/>
+        <w:rPr>
+          <w:rFonts w:ascii="Garamond" w:hAnsi="Garamond"/>
+        </w:rPr>
+      </w:pPr>
+      <w:r>
+        <w:rPr>
+          <w:rFonts w:ascii="Garamond" w:hAnsi="Garamond"/>
+        </w:rPr>
+        <w:t xml:space="preserve">When a user hits the back button, send leave game message </w:t>
+      </w:r>
+      <w:r>
+        <w:rPr>
+          <w:rFonts w:ascii="Garamond" w:hAnsi="Garamond"/>
+        </w:rPr>
+        <w:t xml:space="preserve">containing the agent’s </w:t>
+      </w:r>
+      <w:proofErr w:type="spellStart"/>
+      <w:r>
+        <w:rPr>
+          <w:rFonts w:ascii="Garamond" w:hAnsi="Garamond"/>
+        </w:rPr>
+        <w:t>uuid</w:t>
+      </w:r>
+      <w:proofErr w:type="spellEnd"/>
+      <w:r>
+        <w:rPr>
+          <w:rFonts w:ascii="Garamond" w:hAnsi="Garamond"/>
+        </w:rPr>
+        <w:t>.</w:t>
+      </w:r>
     </w:p>
     <w:sectPr>
       <w:pgSz w:w="12240" w:h="15840"/>

</xml_diff>